<commit_message>
labels and the replot with zoom
</commit_message>
<xml_diff>
--- a/2024-11-14 Material Body Simulator Documentation.docx
+++ b/2024-11-14 Material Body Simulator Documentation.docx
@@ -65,7 +65,7 @@
     <w:p>
       <w:r>
         <w:pict w14:anchorId="771A6AD0">
-          <v:rect id="_x0000_i1079" style="width:0;height:1.5pt" o:hralign="center" o:hrstd="t" o:hr="t" fillcolor="#a0a0a0" stroked="f"/>
+          <v:rect id="_x0000_i1025" style="width:0;height:1.5pt" o:hralign="center" o:hrstd="t" o:hr="t" fillcolor="#a0a0a0" stroked="f"/>
         </w:pict>
       </w:r>
     </w:p>
@@ -215,7 +215,7 @@
     <w:p>
       <w:r>
         <w:pict w14:anchorId="4B80A5BF">
-          <v:rect id="_x0000_i1080" style="width:0;height:1.5pt" o:hralign="center" o:hrstd="t" o:hr="t" fillcolor="#a0a0a0" stroked="f"/>
+          <v:rect id="_x0000_i1026" style="width:0;height:1.5pt" o:hralign="center" o:hrstd="t" o:hr="t" fillcolor="#a0a0a0" stroked="f"/>
         </w:pict>
       </w:r>
     </w:p>
@@ -309,7 +309,7 @@
     <w:p>
       <w:r>
         <w:pict w14:anchorId="216377B7">
-          <v:rect id="_x0000_i1081" style="width:0;height:1.5pt" o:hralign="center" o:hrstd="t" o:hr="t" fillcolor="#a0a0a0" stroked="f"/>
+          <v:rect id="_x0000_i1027" style="width:0;height:1.5pt" o:hralign="center" o:hrstd="t" o:hr="t" fillcolor="#a0a0a0" stroked="f"/>
         </w:pict>
       </w:r>
     </w:p>
@@ -2608,7 +2608,7 @@
     <w:p>
       <w:r>
         <w:pict w14:anchorId="7FF46D76">
-          <v:rect id="_x0000_i1082" style="width:0;height:1.5pt" o:hralign="center" o:hrstd="t" o:hr="t" fillcolor="#a0a0a0" stroked="f"/>
+          <v:rect id="_x0000_i1028" style="width:0;height:1.5pt" o:hralign="center" o:hrstd="t" o:hr="t" fillcolor="#a0a0a0" stroked="f"/>
         </w:pict>
       </w:r>
     </w:p>
@@ -2914,7 +2914,7 @@
     <w:p>
       <w:r>
         <w:pict w14:anchorId="5F183ABB">
-          <v:rect id="_x0000_i1083" style="width:0;height:1.5pt" o:hralign="center" o:hrstd="t" o:hr="t" fillcolor="#a0a0a0" stroked="f"/>
+          <v:rect id="_x0000_i1029" style="width:0;height:1.5pt" o:hralign="center" o:hrstd="t" o:hr="t" fillcolor="#a0a0a0" stroked="f"/>
         </w:pict>
       </w:r>
     </w:p>
@@ -3309,7 +3309,7 @@
     <w:p>
       <w:r>
         <w:pict w14:anchorId="3F92034E">
-          <v:rect id="_x0000_i1084" style="width:0;height:1.5pt" o:hralign="center" o:hrstd="t" o:hr="t" fillcolor="#a0a0a0" stroked="f"/>
+          <v:rect id="_x0000_i1030" style="width:0;height:1.5pt" o:hralign="center" o:hrstd="t" o:hr="t" fillcolor="#a0a0a0" stroked="f"/>
         </w:pict>
       </w:r>
     </w:p>
@@ -3553,7 +3553,7 @@
     <w:p>
       <w:r>
         <w:pict w14:anchorId="5F95AC56">
-          <v:rect id="_x0000_i1085" style="width:0;height:1.5pt" o:hralign="center" o:hrstd="t" o:hr="t" fillcolor="#a0a0a0" stroked="f"/>
+          <v:rect id="_x0000_i1031" style="width:0;height:1.5pt" o:hralign="center" o:hrstd="t" o:hr="t" fillcolor="#a0a0a0" stroked="f"/>
         </w:pict>
       </w:r>
     </w:p>
@@ -3809,7 +3809,7 @@
     <w:p>
       <w:r>
         <w:pict w14:anchorId="0C0159C1">
-          <v:rect id="_x0000_i1086" style="width:0;height:1.5pt" o:hralign="center" o:hrstd="t" o:hr="t" fillcolor="#a0a0a0" stroked="f"/>
+          <v:rect id="_x0000_i1032" style="width:0;height:1.5pt" o:hralign="center" o:hrstd="t" o:hr="t" fillcolor="#a0a0a0" stroked="f"/>
         </w:pict>
       </w:r>
     </w:p>
@@ -4506,7 +4506,7 @@
     <w:p>
       <w:r>
         <w:pict w14:anchorId="2ADCF3EB">
-          <v:rect id="_x0000_i1087" style="width:0;height:1.5pt" o:hralign="center" o:hrstd="t" o:hr="t" fillcolor="#a0a0a0" stroked="f"/>
+          <v:rect id="_x0000_i1033" style="width:0;height:1.5pt" o:hralign="center" o:hrstd="t" o:hr="t" fillcolor="#a0a0a0" stroked="f"/>
         </w:pict>
       </w:r>
     </w:p>
@@ -4630,6 +4630,646 @@
       </w:r>
       <w:r>
         <w:t>: If you cannot provide these modules, you may need to comment out or modify sections of the code that depend on them to ensure the application runs without errors.</w:t>
+      </w:r>
+    </w:p>
+    <w:p>
+      <w:r>
+        <w:rPr>
+          <w:b/>
+          <w:bCs/>
+        </w:rPr>
+        <w:t>Explanation of Adjustments:</w:t>
+      </w:r>
+    </w:p>
+    <w:p>
+      <w:pPr>
+        <w:numPr>
+          <w:ilvl w:val="0"/>
+          <w:numId w:val="22"/>
+        </w:numPr>
+      </w:pPr>
+      <w:r>
+        <w:rPr>
+          <w:b/>
+          <w:bCs/>
+        </w:rPr>
+        <w:t xml:space="preserve">Incorrect Zoom Calculation in </w:t>
+      </w:r>
+      <w:proofErr w:type="spellStart"/>
+      <w:r>
+        <w:rPr>
+          <w:b/>
+          <w:bCs/>
+        </w:rPr>
+        <w:t>zoom_to_body</w:t>
+      </w:r>
+      <w:proofErr w:type="spellEnd"/>
+      <w:r>
+        <w:rPr>
+          <w:b/>
+          <w:bCs/>
+        </w:rPr>
+        <w:t>:</w:t>
+      </w:r>
+    </w:p>
+    <w:p>
+      <w:pPr>
+        <w:numPr>
+          <w:ilvl w:val="1"/>
+          <w:numId w:val="22"/>
+        </w:numPr>
+      </w:pPr>
+      <w:r>
+        <w:rPr>
+          <w:b/>
+          <w:bCs/>
+        </w:rPr>
+        <w:t>Issue:</w:t>
+      </w:r>
+      <w:r>
+        <w:t xml:space="preserve"> The </w:t>
+      </w:r>
+      <w:proofErr w:type="spellStart"/>
+      <w:r>
+        <w:t>zoom_to_body</w:t>
+      </w:r>
+      <w:proofErr w:type="spellEnd"/>
+      <w:r>
+        <w:t xml:space="preserve"> function wasn't correctly calculating the zoom level or center point for child bodies.</w:t>
+      </w:r>
+    </w:p>
+    <w:p>
+      <w:pPr>
+        <w:numPr>
+          <w:ilvl w:val="1"/>
+          <w:numId w:val="22"/>
+        </w:numPr>
+      </w:pPr>
+      <w:r>
+        <w:rPr>
+          <w:b/>
+          <w:bCs/>
+        </w:rPr>
+        <w:t>Solution:</w:t>
+      </w:r>
+    </w:p>
+    <w:p>
+      <w:pPr>
+        <w:numPr>
+          <w:ilvl w:val="2"/>
+          <w:numId w:val="22"/>
+        </w:numPr>
+      </w:pPr>
+      <w:r>
+        <w:t xml:space="preserve">Modified the </w:t>
+      </w:r>
+      <w:proofErr w:type="spellStart"/>
+      <w:r>
+        <w:t>zoom_to_body</w:t>
+      </w:r>
+      <w:proofErr w:type="spellEnd"/>
+      <w:r>
+        <w:t xml:space="preserve"> function to recursively calculate the bounding box (bounds) of the target body, including all its child bodies.</w:t>
+      </w:r>
+    </w:p>
+    <w:p>
+      <w:pPr>
+        <w:numPr>
+          <w:ilvl w:val="2"/>
+          <w:numId w:val="22"/>
+        </w:numPr>
+      </w:pPr>
+      <w:r>
+        <w:t xml:space="preserve">Implemented the </w:t>
+      </w:r>
+      <w:proofErr w:type="spellStart"/>
+      <w:r>
+        <w:t>calculate_body_bounds</w:t>
+      </w:r>
+      <w:proofErr w:type="spellEnd"/>
+      <w:r>
+        <w:t xml:space="preserve"> function to compute the minimum and maximum x and y coordinates considering the body's layers, micro-layers, and child bodies.</w:t>
+      </w:r>
+    </w:p>
+    <w:p>
+      <w:pPr>
+        <w:numPr>
+          <w:ilvl w:val="2"/>
+          <w:numId w:val="22"/>
+        </w:numPr>
+      </w:pPr>
+      <w:r>
+        <w:t>This ensures that when zooming to a body, the view encompasses the entire structure of the body, including its nested children.</w:t>
+      </w:r>
+    </w:p>
+    <w:p>
+      <w:pPr>
+        <w:numPr>
+          <w:ilvl w:val="0"/>
+          <w:numId w:val="22"/>
+        </w:numPr>
+      </w:pPr>
+      <w:r>
+        <w:rPr>
+          <w:b/>
+          <w:bCs/>
+        </w:rPr>
+        <w:t xml:space="preserve">Visibility Checks in </w:t>
+      </w:r>
+      <w:proofErr w:type="spellStart"/>
+      <w:r>
+        <w:rPr>
+          <w:b/>
+          <w:bCs/>
+        </w:rPr>
+        <w:t>is_body_visible</w:t>
+      </w:r>
+      <w:proofErr w:type="spellEnd"/>
+      <w:r>
+        <w:rPr>
+          <w:b/>
+          <w:bCs/>
+        </w:rPr>
+        <w:t>:</w:t>
+      </w:r>
+    </w:p>
+    <w:p>
+      <w:pPr>
+        <w:numPr>
+          <w:ilvl w:val="1"/>
+          <w:numId w:val="22"/>
+        </w:numPr>
+      </w:pPr>
+      <w:r>
+        <w:rPr>
+          <w:b/>
+          <w:bCs/>
+        </w:rPr>
+        <w:lastRenderedPageBreak/>
+        <w:t>Issue:</w:t>
+      </w:r>
+      <w:r>
+        <w:t xml:space="preserve"> The </w:t>
+      </w:r>
+      <w:proofErr w:type="spellStart"/>
+      <w:r>
+        <w:t>is_body_visible</w:t>
+      </w:r>
+      <w:proofErr w:type="spellEnd"/>
+      <w:r>
+        <w:t xml:space="preserve"> function might have been too restrictive, causing some bodies not to be drawn even when they should be visible.</w:t>
+      </w:r>
+    </w:p>
+    <w:p>
+      <w:pPr>
+        <w:numPr>
+          <w:ilvl w:val="1"/>
+          <w:numId w:val="22"/>
+        </w:numPr>
+      </w:pPr>
+      <w:r>
+        <w:rPr>
+          <w:b/>
+          <w:bCs/>
+        </w:rPr>
+        <w:t>Solution:</w:t>
+      </w:r>
+    </w:p>
+    <w:p>
+      <w:pPr>
+        <w:numPr>
+          <w:ilvl w:val="2"/>
+          <w:numId w:val="22"/>
+        </w:numPr>
+      </w:pPr>
+      <w:r>
+        <w:t xml:space="preserve">Reviewed and adjusted the </w:t>
+      </w:r>
+      <w:proofErr w:type="spellStart"/>
+      <w:r>
+        <w:t>is_body_visible</w:t>
+      </w:r>
+      <w:proofErr w:type="spellEnd"/>
+      <w:r>
+        <w:t xml:space="preserve"> function to ensure it accurately determines if any part of a body is within the current view limits.</w:t>
+      </w:r>
+    </w:p>
+    <w:p>
+      <w:pPr>
+        <w:numPr>
+          <w:ilvl w:val="2"/>
+          <w:numId w:val="22"/>
+        </w:numPr>
+      </w:pPr>
+      <w:r>
+        <w:t xml:space="preserve">Added an </w:t>
+      </w:r>
+      <w:proofErr w:type="spellStart"/>
+      <w:r>
+        <w:t>is_point_visible</w:t>
+      </w:r>
+      <w:proofErr w:type="spellEnd"/>
+      <w:r>
+        <w:t xml:space="preserve"> function to check if specific points (like body </w:t>
+      </w:r>
+      <w:proofErr w:type="spellStart"/>
+      <w:r>
+        <w:t>centers</w:t>
+      </w:r>
+      <w:proofErr w:type="spellEnd"/>
+      <w:r>
+        <w:t>) are within the view.</w:t>
+      </w:r>
+    </w:p>
+    <w:p>
+      <w:pPr>
+        <w:numPr>
+          <w:ilvl w:val="2"/>
+          <w:numId w:val="22"/>
+        </w:numPr>
+      </w:pPr>
+      <w:r>
+        <w:t>This ensures that bodies and their labels are drawn whenever they are visible, even partially.</w:t>
+      </w:r>
+    </w:p>
+    <w:p>
+      <w:pPr>
+        <w:numPr>
+          <w:ilvl w:val="0"/>
+          <w:numId w:val="22"/>
+        </w:numPr>
+      </w:pPr>
+      <w:r>
+        <w:rPr>
+          <w:b/>
+          <w:bCs/>
+        </w:rPr>
+        <w:t xml:space="preserve">Plotting Logic in </w:t>
+      </w:r>
+      <w:proofErr w:type="spellStart"/>
+      <w:r>
+        <w:rPr>
+          <w:b/>
+          <w:bCs/>
+        </w:rPr>
+        <w:t>plot_material_body_efficient</w:t>
+      </w:r>
+      <w:proofErr w:type="spellEnd"/>
+      <w:r>
+        <w:rPr>
+          <w:b/>
+          <w:bCs/>
+        </w:rPr>
+        <w:t xml:space="preserve"> and _</w:t>
+      </w:r>
+      <w:proofErr w:type="spellStart"/>
+      <w:r>
+        <w:rPr>
+          <w:b/>
+          <w:bCs/>
+        </w:rPr>
+        <w:t>plot_body_details</w:t>
+      </w:r>
+      <w:proofErr w:type="spellEnd"/>
+      <w:r>
+        <w:rPr>
+          <w:b/>
+          <w:bCs/>
+        </w:rPr>
+        <w:t>:</w:t>
+      </w:r>
+    </w:p>
+    <w:p>
+      <w:pPr>
+        <w:numPr>
+          <w:ilvl w:val="1"/>
+          <w:numId w:val="22"/>
+        </w:numPr>
+      </w:pPr>
+      <w:r>
+        <w:rPr>
+          <w:b/>
+          <w:bCs/>
+        </w:rPr>
+        <w:t>Issue:</w:t>
+      </w:r>
+      <w:r>
+        <w:t xml:space="preserve"> Errors might have been preventing child bodies from being drawn correctly at different zoom levels.</w:t>
+      </w:r>
+    </w:p>
+    <w:p>
+      <w:pPr>
+        <w:numPr>
+          <w:ilvl w:val="1"/>
+          <w:numId w:val="22"/>
+        </w:numPr>
+      </w:pPr>
+      <w:r>
+        <w:rPr>
+          <w:b/>
+          <w:bCs/>
+        </w:rPr>
+        <w:t>Solution:</w:t>
+      </w:r>
+    </w:p>
+    <w:p>
+      <w:pPr>
+        <w:numPr>
+          <w:ilvl w:val="2"/>
+          <w:numId w:val="22"/>
+        </w:numPr>
+      </w:pPr>
+      <w:r>
+        <w:t xml:space="preserve">Adjusted the calculation of </w:t>
+      </w:r>
+      <w:proofErr w:type="spellStart"/>
+      <w:r>
+        <w:t>placement_angle</w:t>
+      </w:r>
+      <w:proofErr w:type="spellEnd"/>
+      <w:r>
+        <w:t xml:space="preserve"> in </w:t>
+      </w:r>
+      <w:proofErr w:type="spellStart"/>
+      <w:r>
+        <w:t>plot_material_body_efficient</w:t>
+      </w:r>
+      <w:proofErr w:type="spellEnd"/>
+      <w:r>
+        <w:t xml:space="preserve"> to include both the parent's rotation and the body's own rotation.</w:t>
+      </w:r>
+    </w:p>
+    <w:p>
+      <w:pPr>
+        <w:numPr>
+          <w:ilvl w:val="2"/>
+          <w:numId w:val="22"/>
+        </w:numPr>
+      </w:pPr>
+      <w:r>
+        <w:t xml:space="preserve">Ensured that the </w:t>
+      </w:r>
+      <w:proofErr w:type="spellStart"/>
+      <w:r>
+        <w:t>parent_rotation</w:t>
+      </w:r>
+      <w:proofErr w:type="spellEnd"/>
+      <w:r>
+        <w:t xml:space="preserve"> is correctly passed and accumulated when plotting child bodies.</w:t>
+      </w:r>
+    </w:p>
+    <w:p>
+      <w:pPr>
+        <w:numPr>
+          <w:ilvl w:val="2"/>
+          <w:numId w:val="22"/>
+        </w:numPr>
+      </w:pPr>
+      <w:r>
+        <w:t>In _</w:t>
+      </w:r>
+      <w:proofErr w:type="spellStart"/>
+      <w:r>
+        <w:t>plot_body_details</w:t>
+      </w:r>
+      <w:proofErr w:type="spellEnd"/>
+      <w:r>
+        <w:t xml:space="preserve">, added checks to only plot labels if the center point is visible using </w:t>
+      </w:r>
+      <w:proofErr w:type="spellStart"/>
+      <w:r>
+        <w:t>is_point_visible</w:t>
+      </w:r>
+      <w:proofErr w:type="spellEnd"/>
+      <w:r>
+        <w:t>.</w:t>
+      </w:r>
+    </w:p>
+    <w:p>
+      <w:pPr>
+        <w:numPr>
+          <w:ilvl w:val="2"/>
+          <w:numId w:val="22"/>
+        </w:numPr>
+      </w:pPr>
+      <w:r>
+        <w:t>Ensured that the body's rotation is correctly applied when calculating positions, so child bodies are plotted in the correct locations relative to their parents.</w:t>
+      </w:r>
+    </w:p>
+    <w:p>
+      <w:pPr>
+        <w:numPr>
+          <w:ilvl w:val="0"/>
+          <w:numId w:val="22"/>
+        </w:numPr>
+      </w:pPr>
+      <w:r>
+        <w:rPr>
+          <w:b/>
+          <w:bCs/>
+        </w:rPr>
+        <w:t>Coordinate Systems Consistency:</w:t>
+      </w:r>
+    </w:p>
+    <w:p>
+      <w:pPr>
+        <w:numPr>
+          <w:ilvl w:val="1"/>
+          <w:numId w:val="22"/>
+        </w:numPr>
+      </w:pPr>
+      <w:r>
+        <w:rPr>
+          <w:b/>
+          <w:bCs/>
+        </w:rPr>
+        <w:t>Issue:</w:t>
+      </w:r>
+      <w:r>
+        <w:t xml:space="preserve"> Inconsistent coordinate systems could cause incorrect positioning of bodies and their layers.</w:t>
+      </w:r>
+    </w:p>
+    <w:p>
+      <w:pPr>
+        <w:numPr>
+          <w:ilvl w:val="1"/>
+          <w:numId w:val="22"/>
+        </w:numPr>
+      </w:pPr>
+      <w:r>
+        <w:rPr>
+          <w:b/>
+          <w:bCs/>
+        </w:rPr>
+        <w:t>Solution:</w:t>
+      </w:r>
+    </w:p>
+    <w:p>
+      <w:pPr>
+        <w:numPr>
+          <w:ilvl w:val="2"/>
+          <w:numId w:val="22"/>
+        </w:numPr>
+      </w:pPr>
+      <w:r>
+        <w:t>Ensured that all position calculations for bodies and layers are relative to the correct parent coordinates.</w:t>
+      </w:r>
+    </w:p>
+    <w:p>
+      <w:pPr>
+        <w:numPr>
+          <w:ilvl w:val="2"/>
+          <w:numId w:val="22"/>
+        </w:numPr>
+      </w:pPr>
+      <w:r>
+        <w:t>Consistently used the center and radius parameters, and correctly applied rotations when calculating positions.</w:t>
+      </w:r>
+    </w:p>
+    <w:p>
+      <w:pPr>
+        <w:numPr>
+          <w:ilvl w:val="2"/>
+          <w:numId w:val="22"/>
+        </w:numPr>
+      </w:pPr>
+      <w:r>
+        <w:t xml:space="preserve">Adjusted the </w:t>
+      </w:r>
+      <w:proofErr w:type="spellStart"/>
+      <w:r>
+        <w:t>on_scroll</w:t>
+      </w:r>
+      <w:proofErr w:type="spellEnd"/>
+      <w:r>
+        <w:t xml:space="preserve"> method to correctly calculate </w:t>
+      </w:r>
+      <w:proofErr w:type="spellStart"/>
+      <w:r>
+        <w:t>relx</w:t>
+      </w:r>
+      <w:proofErr w:type="spellEnd"/>
+      <w:r>
+        <w:t xml:space="preserve"> and rely for zooming based on the cursor's position within the view limits.</w:t>
+      </w:r>
+    </w:p>
+    <w:p>
+      <w:pPr>
+        <w:numPr>
+          <w:ilvl w:val="0"/>
+          <w:numId w:val="22"/>
+        </w:numPr>
+      </w:pPr>
+      <w:r>
+        <w:rPr>
+          <w:b/>
+          <w:bCs/>
+        </w:rPr>
+        <w:t>Other Adjustments:</w:t>
+      </w:r>
+    </w:p>
+    <w:p>
+      <w:pPr>
+        <w:numPr>
+          <w:ilvl w:val="1"/>
+          <w:numId w:val="22"/>
+        </w:numPr>
+      </w:pPr>
+      <w:r>
+        <w:rPr>
+          <w:b/>
+          <w:bCs/>
+        </w:rPr>
+        <w:t>Label Updates:</w:t>
+      </w:r>
+    </w:p>
+    <w:p>
+      <w:pPr>
+        <w:numPr>
+          <w:ilvl w:val="2"/>
+          <w:numId w:val="22"/>
+        </w:numPr>
+      </w:pPr>
+      <w:r>
+        <w:lastRenderedPageBreak/>
+        <w:t xml:space="preserve">Modified </w:t>
+      </w:r>
+      <w:proofErr w:type="spellStart"/>
+      <w:r>
+        <w:t>update_labels</w:t>
+      </w:r>
+      <w:proofErr w:type="spellEnd"/>
+      <w:r>
+        <w:t xml:space="preserve"> to ensure labels are only drawn for visible bodies.</w:t>
+      </w:r>
+    </w:p>
+    <w:p>
+      <w:pPr>
+        <w:numPr>
+          <w:ilvl w:val="2"/>
+          <w:numId w:val="22"/>
+        </w:numPr>
+      </w:pPr>
+      <w:r>
+        <w:t xml:space="preserve">Used </w:t>
+      </w:r>
+      <w:proofErr w:type="spellStart"/>
+      <w:r>
+        <w:t>is_body_partially_visible</w:t>
+      </w:r>
+      <w:proofErr w:type="spellEnd"/>
+      <w:r>
+        <w:t xml:space="preserve"> to check if a body is within the current view before attempting to draw labels.</w:t>
+      </w:r>
+    </w:p>
+    <w:p>
+      <w:pPr>
+        <w:numPr>
+          <w:ilvl w:val="1"/>
+          <w:numId w:val="22"/>
+        </w:numPr>
+      </w:pPr>
+      <w:r>
+        <w:rPr>
+          <w:b/>
+          <w:bCs/>
+        </w:rPr>
+        <w:t>Event Handling:</w:t>
+      </w:r>
+    </w:p>
+    <w:p>
+      <w:pPr>
+        <w:numPr>
+          <w:ilvl w:val="2"/>
+          <w:numId w:val="22"/>
+        </w:numPr>
+      </w:pPr>
+      <w:r>
+        <w:t xml:space="preserve">Ensured that calls to </w:t>
+      </w:r>
+      <w:proofErr w:type="spellStart"/>
+      <w:proofErr w:type="gramStart"/>
+      <w:r>
+        <w:t>self.draw</w:t>
+      </w:r>
+      <w:proofErr w:type="gramEnd"/>
+      <w:r>
+        <w:t>_idle</w:t>
+      </w:r>
+      <w:proofErr w:type="spellEnd"/>
+      <w:r>
+        <w:t>() are made after redrawing plots to update the display.</w:t>
+      </w:r>
+    </w:p>
+    <w:p>
+      <w:pPr>
+        <w:numPr>
+          <w:ilvl w:val="2"/>
+          <w:numId w:val="22"/>
+        </w:numPr>
+      </w:pPr>
+      <w:r>
+        <w:t>Adjusted zoom and pan interactions to correctly update limits and redraw efficiently.</w:t>
       </w:r>
     </w:p>
     <w:p/>
@@ -6930,6 +7570,127 @@
     </w:lvl>
   </w:abstractNum>
   <w:abstractNum w:abstractNumId="16" w15:restartNumberingAfterBreak="0">
+    <w:nsid w:val="5ED152A3"/>
+    <w:multiLevelType w:val="multilevel"/>
+    <w:tmpl w:val="1E761AB0"/>
+    <w:lvl w:ilvl="0">
+      <w:start w:val="1"/>
+      <w:numFmt w:val="decimal"/>
+      <w:lvlText w:val="%1."/>
+      <w:lvlJc w:val="left"/>
+      <w:pPr>
+        <w:tabs>
+          <w:tab w:val="num" w:pos="720"/>
+        </w:tabs>
+        <w:ind w:left="720" w:hanging="360"/>
+      </w:pPr>
+    </w:lvl>
+    <w:lvl w:ilvl="1">
+      <w:start w:val="1"/>
+      <w:numFmt w:val="bullet"/>
+      <w:lvlText w:val="o"/>
+      <w:lvlJc w:val="left"/>
+      <w:pPr>
+        <w:tabs>
+          <w:tab w:val="num" w:pos="1440"/>
+        </w:tabs>
+        <w:ind w:left="1440" w:hanging="360"/>
+      </w:pPr>
+      <w:rPr>
+        <w:rFonts w:ascii="Courier New" w:hAnsi="Courier New" w:hint="default"/>
+        <w:sz w:val="20"/>
+      </w:rPr>
+    </w:lvl>
+    <w:lvl w:ilvl="2">
+      <w:start w:val="1"/>
+      <w:numFmt w:val="bullet"/>
+      <w:lvlText w:val=""/>
+      <w:lvlJc w:val="left"/>
+      <w:pPr>
+        <w:tabs>
+          <w:tab w:val="num" w:pos="2160"/>
+        </w:tabs>
+        <w:ind w:left="2160" w:hanging="360"/>
+      </w:pPr>
+      <w:rPr>
+        <w:rFonts w:ascii="Wingdings" w:hAnsi="Wingdings" w:hint="default"/>
+        <w:sz w:val="20"/>
+      </w:rPr>
+    </w:lvl>
+    <w:lvl w:ilvl="3" w:tentative="1">
+      <w:start w:val="1"/>
+      <w:numFmt w:val="decimal"/>
+      <w:lvlText w:val="%4."/>
+      <w:lvlJc w:val="left"/>
+      <w:pPr>
+        <w:tabs>
+          <w:tab w:val="num" w:pos="2880"/>
+        </w:tabs>
+        <w:ind w:left="2880" w:hanging="360"/>
+      </w:pPr>
+    </w:lvl>
+    <w:lvl w:ilvl="4" w:tentative="1">
+      <w:start w:val="1"/>
+      <w:numFmt w:val="decimal"/>
+      <w:lvlText w:val="%5."/>
+      <w:lvlJc w:val="left"/>
+      <w:pPr>
+        <w:tabs>
+          <w:tab w:val="num" w:pos="3600"/>
+        </w:tabs>
+        <w:ind w:left="3600" w:hanging="360"/>
+      </w:pPr>
+    </w:lvl>
+    <w:lvl w:ilvl="5" w:tentative="1">
+      <w:start w:val="1"/>
+      <w:numFmt w:val="decimal"/>
+      <w:lvlText w:val="%6."/>
+      <w:lvlJc w:val="left"/>
+      <w:pPr>
+        <w:tabs>
+          <w:tab w:val="num" w:pos="4320"/>
+        </w:tabs>
+        <w:ind w:left="4320" w:hanging="360"/>
+      </w:pPr>
+    </w:lvl>
+    <w:lvl w:ilvl="6" w:tentative="1">
+      <w:start w:val="1"/>
+      <w:numFmt w:val="decimal"/>
+      <w:lvlText w:val="%7."/>
+      <w:lvlJc w:val="left"/>
+      <w:pPr>
+        <w:tabs>
+          <w:tab w:val="num" w:pos="5040"/>
+        </w:tabs>
+        <w:ind w:left="5040" w:hanging="360"/>
+      </w:pPr>
+    </w:lvl>
+    <w:lvl w:ilvl="7" w:tentative="1">
+      <w:start w:val="1"/>
+      <w:numFmt w:val="decimal"/>
+      <w:lvlText w:val="%8."/>
+      <w:lvlJc w:val="left"/>
+      <w:pPr>
+        <w:tabs>
+          <w:tab w:val="num" w:pos="5760"/>
+        </w:tabs>
+        <w:ind w:left="5760" w:hanging="360"/>
+      </w:pPr>
+    </w:lvl>
+    <w:lvl w:ilvl="8" w:tentative="1">
+      <w:start w:val="1"/>
+      <w:numFmt w:val="decimal"/>
+      <w:lvlText w:val="%9."/>
+      <w:lvlJc w:val="left"/>
+      <w:pPr>
+        <w:tabs>
+          <w:tab w:val="num" w:pos="6480"/>
+        </w:tabs>
+        <w:ind w:left="6480" w:hanging="360"/>
+      </w:pPr>
+    </w:lvl>
+  </w:abstractNum>
+  <w:abstractNum w:abstractNumId="17" w15:restartNumberingAfterBreak="0">
     <w:nsid w:val="623C6CD2"/>
     <w:multiLevelType w:val="multilevel"/>
     <w:tmpl w:val="FD2409C4"/>
@@ -7078,7 +7839,7 @@
       </w:rPr>
     </w:lvl>
   </w:abstractNum>
-  <w:abstractNum w:abstractNumId="17" w15:restartNumberingAfterBreak="0">
+  <w:abstractNum w:abstractNumId="18" w15:restartNumberingAfterBreak="0">
     <w:nsid w:val="657C0958"/>
     <w:multiLevelType w:val="multilevel"/>
     <w:tmpl w:val="6C8210D6"/>
@@ -7227,7 +7988,7 @@
       </w:rPr>
     </w:lvl>
   </w:abstractNum>
-  <w:abstractNum w:abstractNumId="18" w15:restartNumberingAfterBreak="0">
+  <w:abstractNum w:abstractNumId="19" w15:restartNumberingAfterBreak="0">
     <w:nsid w:val="658F707C"/>
     <w:multiLevelType w:val="multilevel"/>
     <w:tmpl w:val="23D60D52"/>
@@ -7340,7 +8101,7 @@
       </w:pPr>
     </w:lvl>
   </w:abstractNum>
-  <w:abstractNum w:abstractNumId="19" w15:restartNumberingAfterBreak="0">
+  <w:abstractNum w:abstractNumId="20" w15:restartNumberingAfterBreak="0">
     <w:nsid w:val="7B0C3F9A"/>
     <w:multiLevelType w:val="multilevel"/>
     <w:tmpl w:val="7E146BD4"/>
@@ -7489,7 +8250,7 @@
       </w:rPr>
     </w:lvl>
   </w:abstractNum>
-  <w:abstractNum w:abstractNumId="20" w15:restartNumberingAfterBreak="0">
+  <w:abstractNum w:abstractNumId="21" w15:restartNumberingAfterBreak="0">
     <w:nsid w:val="7DA87A10"/>
     <w:multiLevelType w:val="multilevel"/>
     <w:tmpl w:val="124AF5B4"/>
@@ -7639,7 +8400,7 @@
     </w:lvl>
   </w:abstractNum>
   <w:num w:numId="1" w16cid:durableId="843087201">
-    <w:abstractNumId w:val="18"/>
+    <w:abstractNumId w:val="19"/>
   </w:num>
   <w:num w:numId="2" w16cid:durableId="506869660">
     <w:abstractNumId w:val="12"/>
@@ -7651,7 +8412,7 @@
     <w:abstractNumId w:val="2"/>
   </w:num>
   <w:num w:numId="5" w16cid:durableId="88278915">
-    <w:abstractNumId w:val="19"/>
+    <w:abstractNumId w:val="20"/>
   </w:num>
   <w:num w:numId="6" w16cid:durableId="2022077288">
     <w:abstractNumId w:val="5"/>
@@ -7660,7 +8421,7 @@
     <w:abstractNumId w:val="1"/>
   </w:num>
   <w:num w:numId="8" w16cid:durableId="777214658">
-    <w:abstractNumId w:val="17"/>
+    <w:abstractNumId w:val="18"/>
   </w:num>
   <w:num w:numId="9" w16cid:durableId="1774666266">
     <w:abstractNumId w:val="15"/>
@@ -7675,7 +8436,7 @@
     <w:abstractNumId w:val="8"/>
   </w:num>
   <w:num w:numId="13" w16cid:durableId="310212860">
-    <w:abstractNumId w:val="16"/>
+    <w:abstractNumId w:val="17"/>
   </w:num>
   <w:num w:numId="14" w16cid:durableId="290600128">
     <w:abstractNumId w:val="4"/>
@@ -7699,7 +8460,10 @@
     <w:abstractNumId w:val="10"/>
   </w:num>
   <w:num w:numId="21" w16cid:durableId="1044602067">
-    <w:abstractNumId w:val="20"/>
+    <w:abstractNumId w:val="21"/>
+  </w:num>
+  <w:num w:numId="22" w16cid:durableId="444277724">
+    <w:abstractNumId w:val="16"/>
   </w:num>
 </w:numbering>
 </file>

</xml_diff>